<commit_message>
STILL UP! STILL! UP! AHHHH
</commit_message>
<xml_diff>
--- a/SQA_Tower_Defense/Documents/Metrics.docx
+++ b/SQA_Tower_Defense/Documents/Metrics.docx
@@ -4,261 +4,437 @@
   <w:body>
     <w:p>
       <w:pPr>
-        <w:tabs>
-          <w:tab w:val="left" w:pos="4082"/>
-          <w:tab w:val="left" w:pos="8590"/>
-        </w:tabs>
+        <w:spacing w:after="0" w:line="240" w:lineRule="auto"/>
         <w:jc w:val="right"/>
+        <w:rPr>
+          <w:rFonts w:ascii="Times New Roman" w:eastAsia="Times New Roman" w:hAnsi="Times New Roman" w:cs="Times New Roman"/>
+          <w:sz w:val="24"/>
+          <w:szCs w:val="24"/>
+        </w:rPr>
       </w:pPr>
       <w:r>
-        <w:tab/>
-        <w:t>Brian Baro</w:t>
-      </w:r>
-      <w:r>
-        <w:br/>
-        <w:t>Jackson Melling</w:t>
-      </w:r>
-      <w:r>
-        <w:br/>
-        <w:t>Andrew Michaelis</w:t>
-      </w:r>
-    </w:p>
-    <w:p/>
-    <w:p>
-      <w:pPr>
-        <w:tabs>
-          <w:tab w:val="left" w:pos="4082"/>
-        </w:tabs>
-        <w:jc w:val="center"/>
-        <w:rPr>
-          <w:b/>
-        </w:rPr>
-      </w:pPr>
-      <w:r>
-        <w:rPr>
-          <w:b/>
-        </w:rPr>
-        <w:t>Tower Defense Metrics</w:t>
+        <w:rPr>
+          <w:rFonts w:ascii="Arial" w:eastAsia="Times New Roman" w:hAnsi="Arial" w:cs="Arial"/>
+          <w:color w:val="000000"/>
+        </w:rPr>
+        <w:t>                                                                                          Brian Baro</w:t>
       </w:r>
     </w:p>
     <w:p>
       <w:pPr>
-        <w:jc w:val="center"/>
+        <w:spacing w:after="0" w:line="240" w:lineRule="auto"/>
+        <w:jc w:val="right"/>
+        <w:rPr>
+          <w:rFonts w:ascii="Times New Roman" w:eastAsia="Times New Roman" w:hAnsi="Times New Roman" w:cs="Times New Roman"/>
+          <w:sz w:val="24"/>
+          <w:szCs w:val="24"/>
+        </w:rPr>
+      </w:pPr>
+      <w:r>
+        <w:rPr>
+          <w:rFonts w:ascii="Arial" w:eastAsia="Times New Roman" w:hAnsi="Arial" w:cs="Arial"/>
+          <w:color w:val="000000"/>
+        </w:rPr>
+        <w:t>Jackson Melling</w:t>
+      </w:r>
+    </w:p>
+    <w:p>
+      <w:pPr>
+        <w:spacing w:after="0" w:line="240" w:lineRule="auto"/>
+        <w:jc w:val="right"/>
+        <w:rPr>
+          <w:rFonts w:ascii="Times New Roman" w:eastAsia="Times New Roman" w:hAnsi="Times New Roman" w:cs="Times New Roman"/>
+          <w:sz w:val="24"/>
+          <w:szCs w:val="24"/>
+        </w:rPr>
+      </w:pPr>
+      <w:r>
+        <w:rPr>
+          <w:rFonts w:ascii="Arial" w:eastAsia="Times New Roman" w:hAnsi="Arial" w:cs="Arial"/>
+          <w:color w:val="000000"/>
+        </w:rPr>
+        <w:t>Andrew Michaelis</w:t>
+      </w:r>
+    </w:p>
+    <w:p>
+      <w:pPr>
+        <w:spacing w:after="0" w:line="240" w:lineRule="auto"/>
+        <w:rPr>
+          <w:rFonts w:ascii="Times New Roman" w:eastAsia="Times New Roman" w:hAnsi="Times New Roman" w:cs="Times New Roman"/>
+          <w:sz w:val="24"/>
+          <w:szCs w:val="24"/>
+        </w:rPr>
       </w:pPr>
     </w:p>
     <w:p>
       <w:pPr>
-        <w:tabs>
-          <w:tab w:val="left" w:pos="1927"/>
-        </w:tabs>
+        <w:spacing w:after="0" w:line="240" w:lineRule="auto"/>
+        <w:jc w:val="center"/>
+        <w:rPr>
+          <w:rFonts w:ascii="Times New Roman" w:eastAsia="Times New Roman" w:hAnsi="Times New Roman" w:cs="Times New Roman"/>
+          <w:sz w:val="24"/>
+          <w:szCs w:val="24"/>
+        </w:rPr>
       </w:pPr>
       <w:r>
-        <w:t xml:space="preserve">Number of </w:t>
-      </w:r>
-      <w:r>
-        <w:t xml:space="preserve">Bugs </w:t>
-      </w:r>
-      <w:r>
-        <w:t>–</w:t>
-      </w:r>
-      <w:r>
-        <w:t xml:space="preserve"> </w:t>
-      </w:r>
-      <w:r>
-        <w:t>Number of bugs found during testing cycle that could be traced to a previous testing cycle.</w:t>
+        <w:rPr>
+          <w:rFonts w:ascii="Arial" w:eastAsia="Times New Roman" w:hAnsi="Arial" w:cs="Arial"/>
+          <w:b/>
+          <w:bCs/>
+          <w:color w:val="000000"/>
+        </w:rPr>
+        <w:t>Tower Defense Metrics</w:t>
       </w:r>
     </w:p>
     <w:p>
-      <w:pPr>
-        <w:tabs>
-          <w:tab w:val="left" w:pos="1927"/>
-        </w:tabs>
-      </w:pPr>
-      <w:r>
-        <w:t>Line of Code per method - Lines per method containing non-commented code</w:t>
-      </w:r>
-    </w:p>
-    <w:p>
-      <w:pPr>
-        <w:tabs>
-          <w:tab w:val="left" w:pos="1927"/>
-        </w:tabs>
-      </w:pPr>
-      <w:r>
-        <w:t xml:space="preserve">Functionality </w:t>
-      </w:r>
-      <w:r>
-        <w:t>–</w:t>
-      </w:r>
-      <w:r>
-        <w:t xml:space="preserve"> </w:t>
-      </w:r>
-      <w:r>
-        <w:t>Number of different features provided</w:t>
-      </w:r>
-    </w:p>
-    <w:p>
-      <w:pPr>
-        <w:tabs>
-          <w:tab w:val="left" w:pos="1927"/>
-        </w:tabs>
-      </w:pPr>
-      <w:r>
-        <w:t xml:space="preserve">Reliability </w:t>
-      </w:r>
-      <w:r>
-        <w:t>–</w:t>
-      </w:r>
-      <w:r>
-        <w:t xml:space="preserve"> </w:t>
-      </w:r>
-      <w:r>
-        <w:t>Number of times the program crashes</w:t>
-      </w:r>
-      <w:r>
-        <w:t xml:space="preserve"> during testing</w:t>
-      </w:r>
-    </w:p>
-    <w:p>
-      <w:pPr>
-        <w:tabs>
-          <w:tab w:val="left" w:pos="1927"/>
-        </w:tabs>
-      </w:pPr>
-      <w:r>
+      <w:r>
+        <w:rPr>
+          <w:rFonts w:ascii="Arial" w:eastAsia="Times New Roman" w:hAnsi="Arial" w:cs="Arial"/>
+          <w:color w:val="000000"/>
+        </w:rPr>
+        <w:t>Number of Bugs – Number of bugs found during testing cycle that could be traced to a previous testing cycle.</w:t>
+      </w:r>
+      <w:r>
+        <w:rPr>
+          <w:rFonts w:ascii="Times New Roman" w:eastAsia="Times New Roman" w:hAnsi="Times New Roman" w:cs="Times New Roman"/>
+          <w:sz w:val="24"/>
+          <w:szCs w:val="24"/>
+        </w:rPr>
+        <w:br/>
+      </w:r>
+      <w:r>
+        <w:rPr>
+          <w:rFonts w:ascii="Arial" w:eastAsia="Times New Roman" w:hAnsi="Arial" w:cs="Arial"/>
+          <w:color w:val="000000"/>
+        </w:rPr>
+        <w:t>Lines of Code – Total number of lines of code, as reported by Metrics Tracking in Visual Studio</w:t>
+      </w:r>
+      <w:r>
+        <w:rPr>
+          <w:rFonts w:ascii="Times New Roman" w:eastAsia="Times New Roman" w:hAnsi="Times New Roman" w:cs="Times New Roman"/>
+          <w:sz w:val="24"/>
+          <w:szCs w:val="24"/>
+        </w:rPr>
+        <w:br/>
+      </w:r>
+      <w:r>
+        <w:rPr>
+          <w:rFonts w:ascii="Arial" w:eastAsia="Times New Roman" w:hAnsi="Arial" w:cs="Arial"/>
+          <w:color w:val="000000"/>
+        </w:rPr>
+        <w:t>Functionality – Number of different features provided</w:t>
+      </w:r>
+      <w:r>
+        <w:rPr>
+          <w:rFonts w:ascii="Times New Roman" w:eastAsia="Times New Roman" w:hAnsi="Times New Roman" w:cs="Times New Roman"/>
+          <w:sz w:val="24"/>
+          <w:szCs w:val="24"/>
+        </w:rPr>
+        <w:br/>
+      </w:r>
+      <w:r>
+        <w:rPr>
+          <w:rFonts w:ascii="Arial" w:eastAsia="Times New Roman" w:hAnsi="Arial" w:cs="Arial"/>
+          <w:color w:val="000000"/>
+        </w:rPr>
+        <w:t>Reliability – Number of times the program crashes during testing</w:t>
+      </w:r>
+      <w:r>
+        <w:rPr>
+          <w:rFonts w:ascii="Times New Roman" w:eastAsia="Times New Roman" w:hAnsi="Times New Roman" w:cs="Times New Roman"/>
+          <w:sz w:val="24"/>
+          <w:szCs w:val="24"/>
+        </w:rPr>
+        <w:br/>
+      </w:r>
+      <w:r>
+        <w:rPr>
+          <w:rFonts w:ascii="Arial" w:eastAsia="Times New Roman" w:hAnsi="Arial" w:cs="Arial"/>
+          <w:color w:val="000000"/>
+        </w:rPr>
         <w:t>Documentation – Percentage of code per method that contains comments</w:t>
       </w:r>
-    </w:p>
-    <w:p>
-      <w:pPr>
-        <w:tabs>
-          <w:tab w:val="left" w:pos="1927"/>
-        </w:tabs>
-      </w:pPr>
-      <w:r>
-        <w:t xml:space="preserve">Test Points </w:t>
-      </w:r>
-      <w:r>
-        <w:t>–</w:t>
-      </w:r>
-      <w:r>
-        <w:t xml:space="preserve"> </w:t>
-      </w:r>
-      <w:r>
-        <w:t>Number of tests completed successfully</w:t>
-      </w:r>
-    </w:p>
-    <w:p>
-      <w:pPr>
-        <w:tabs>
-          <w:tab w:val="left" w:pos="1927"/>
-        </w:tabs>
-      </w:pPr>
-    </w:p>
-    <w:p>
-      <w:pPr>
-        <w:tabs>
-          <w:tab w:val="left" w:pos="1927"/>
-        </w:tabs>
-      </w:pPr>
-    </w:p>
-    <w:p>
-      <w:pPr>
-        <w:tabs>
-          <w:tab w:val="left" w:pos="1927"/>
-        </w:tabs>
-      </w:pPr>
-      <w:r>
+      <w:r>
+        <w:rPr>
+          <w:rFonts w:ascii="Times New Roman" w:eastAsia="Times New Roman" w:hAnsi="Times New Roman" w:cs="Times New Roman"/>
+          <w:sz w:val="24"/>
+          <w:szCs w:val="24"/>
+        </w:rPr>
+        <w:br/>
+      </w:r>
+      <w:r>
+        <w:rPr>
+          <w:rFonts w:ascii="Arial" w:eastAsia="Times New Roman" w:hAnsi="Arial" w:cs="Arial"/>
+          <w:color w:val="000000"/>
+        </w:rPr>
+        <w:t>Test Points – Number of tests completed successfully</w:t>
+      </w:r>
+      <w:r>
+        <w:rPr>
+          <w:rFonts w:ascii="Times New Roman" w:eastAsia="Times New Roman" w:hAnsi="Times New Roman" w:cs="Times New Roman"/>
+          <w:sz w:val="24"/>
+          <w:szCs w:val="24"/>
+        </w:rPr>
+        <w:br/>
+      </w:r>
+      <w:r>
+        <w:rPr>
+          <w:rFonts w:ascii="Times New Roman" w:eastAsia="Times New Roman" w:hAnsi="Times New Roman" w:cs="Times New Roman"/>
+          <w:sz w:val="24"/>
+          <w:szCs w:val="24"/>
+        </w:rPr>
+        <w:br/>
+      </w:r>
+      <w:r>
+        <w:rPr>
+          <w:rFonts w:ascii="Arial" w:eastAsia="Times New Roman" w:hAnsi="Arial" w:cs="Arial"/>
+          <w:color w:val="000000"/>
+        </w:rPr>
+        <w:t>2 Weeks before presentation</w:t>
+      </w:r>
+      <w:r>
+        <w:rPr>
+          <w:rFonts w:ascii="Times New Roman" w:eastAsia="Times New Roman" w:hAnsi="Times New Roman" w:cs="Times New Roman"/>
+          <w:sz w:val="24"/>
+          <w:szCs w:val="24"/>
+        </w:rPr>
+        <w:br/>
+      </w:r>
+      <w:r>
+        <w:rPr>
+          <w:rFonts w:ascii="Arial" w:eastAsia="Times New Roman" w:hAnsi="Arial" w:cs="Arial"/>
+          <w:color w:val="000000"/>
+        </w:rPr>
         <w:t>Reliability – 2 crashes so far</w:t>
       </w:r>
-    </w:p>
-    <w:p>
-      <w:pPr>
-        <w:tabs>
-          <w:tab w:val="left" w:pos="1927"/>
-        </w:tabs>
-      </w:pPr>
-      <w:r>
+      <w:r>
+        <w:rPr>
+          <w:rFonts w:ascii="Times New Roman" w:eastAsia="Times New Roman" w:hAnsi="Times New Roman" w:cs="Times New Roman"/>
+          <w:sz w:val="24"/>
+          <w:szCs w:val="24"/>
+        </w:rPr>
+        <w:br/>
+      </w:r>
+      <w:r>
+        <w:rPr>
+          <w:rFonts w:ascii="Arial" w:eastAsia="Times New Roman" w:hAnsi="Arial" w:cs="Arial"/>
+          <w:color w:val="000000"/>
+        </w:rPr>
         <w:t>Test Points – 14 tests at 1 point each (future tests will be greater than one point based off of complexity and number of assertions)</w:t>
       </w:r>
-    </w:p>
-    <w:p>
-      <w:pPr>
-        <w:tabs>
-          <w:tab w:val="left" w:pos="1927"/>
-        </w:tabs>
-      </w:pPr>
-      <w:r>
-        <w:t xml:space="preserve">Functionality – Enemies Spawn and move automatically, Towers can damage and kill </w:t>
+      <w:r>
+        <w:rPr>
+          <w:rFonts w:ascii="Times New Roman" w:eastAsia="Times New Roman" w:hAnsi="Times New Roman" w:cs="Times New Roman"/>
+          <w:sz w:val="24"/>
+          <w:szCs w:val="24"/>
+        </w:rPr>
+        <w:br/>
+      </w:r>
+      <w:r>
+        <w:rPr>
+          <w:rFonts w:ascii="Arial" w:eastAsia="Times New Roman" w:hAnsi="Arial" w:cs="Arial"/>
+          <w:color w:val="000000"/>
+        </w:rPr>
+        <w:t>Functionality – Enemies Spawn and move automatically, Towers can damage and kill enemies, towers can be bought and sold. 3 total</w:t>
+      </w:r>
+      <w:r>
+        <w:rPr>
+          <w:rFonts w:ascii="Times New Roman" w:eastAsia="Times New Roman" w:hAnsi="Times New Roman" w:cs="Times New Roman"/>
+          <w:sz w:val="24"/>
+          <w:szCs w:val="24"/>
+        </w:rPr>
+        <w:br/>
+      </w:r>
+      <w:r>
+        <w:rPr>
+          <w:rFonts w:ascii="Arial" w:eastAsia="Times New Roman" w:hAnsi="Arial" w:cs="Arial"/>
+          <w:color w:val="000000"/>
+        </w:rPr>
+        <w:t>Documentation – 100% of methods have a comment associated with the method or its region</w:t>
+      </w:r>
+      <w:r>
+        <w:rPr>
+          <w:rFonts w:ascii="Times New Roman" w:eastAsia="Times New Roman" w:hAnsi="Times New Roman" w:cs="Times New Roman"/>
+          <w:sz w:val="24"/>
+          <w:szCs w:val="24"/>
+        </w:rPr>
+        <w:br/>
+      </w:r>
+      <w:r>
+        <w:rPr>
+          <w:rFonts w:ascii="Arial" w:eastAsia="Times New Roman" w:hAnsi="Arial" w:cs="Arial"/>
+          <w:color w:val="000000"/>
+        </w:rPr>
+        <w:t>Lines of code – 193 lines of code, not including lines that are only { or }, or declarations at the beginning of a class, hand counted</w:t>
+      </w:r>
+      <w:r>
+        <w:rPr>
+          <w:rFonts w:ascii="Times New Roman" w:eastAsia="Times New Roman" w:hAnsi="Times New Roman" w:cs="Times New Roman"/>
+          <w:sz w:val="24"/>
+          <w:szCs w:val="24"/>
+        </w:rPr>
+        <w:br/>
+      </w:r>
+      <w:r>
+        <w:rPr>
+          <w:rFonts w:ascii="Arial" w:eastAsia="Times New Roman" w:hAnsi="Arial" w:cs="Arial"/>
+          <w:color w:val="000000"/>
+        </w:rPr>
+        <w:t>Number of Bugs – 0</w:t>
+      </w:r>
+      <w:r>
+        <w:rPr>
+          <w:rFonts w:ascii="Times New Roman" w:eastAsia="Times New Roman" w:hAnsi="Times New Roman" w:cs="Times New Roman"/>
+          <w:sz w:val="24"/>
+          <w:szCs w:val="24"/>
+        </w:rPr>
+        <w:br/>
+      </w:r>
+      <w:r>
+        <w:rPr>
+          <w:rFonts w:ascii="Times New Roman" w:eastAsia="Times New Roman" w:hAnsi="Times New Roman" w:cs="Times New Roman"/>
+          <w:sz w:val="24"/>
+          <w:szCs w:val="24"/>
+        </w:rPr>
+        <w:br/>
+      </w:r>
+      <w:r>
+        <w:rPr>
+          <w:rFonts w:ascii="Arial" w:eastAsia="Times New Roman" w:hAnsi="Arial" w:cs="Arial"/>
+          <w:color w:val="000000"/>
+        </w:rPr>
+        <w:t>1 Week before presentation</w:t>
+      </w:r>
+      <w:r>
+        <w:rPr>
+          <w:rFonts w:ascii="Times New Roman" w:eastAsia="Times New Roman" w:hAnsi="Times New Roman" w:cs="Times New Roman"/>
+          <w:sz w:val="24"/>
+          <w:szCs w:val="24"/>
+        </w:rPr>
+        <w:br/>
+      </w:r>
+      <w:r>
+        <w:rPr>
+          <w:rFonts w:ascii="Times New Roman" w:eastAsia="Times New Roman" w:hAnsi="Times New Roman" w:cs="Times New Roman"/>
+          <w:sz w:val="24"/>
+          <w:szCs w:val="24"/>
+        </w:rPr>
+        <w:br/>
+      </w:r>
+      <w:r>
+        <w:rPr>
+          <w:rFonts w:ascii="Arial" w:eastAsia="Times New Roman" w:hAnsi="Arial" w:cs="Arial"/>
+          <w:color w:val="000000"/>
+        </w:rPr>
+        <w:t>Reliability – 40 crashes so far, mostly due to difficulty of testing graphics</w:t>
+      </w:r>
+      <w:r>
+        <w:rPr>
+          <w:rFonts w:ascii="Times New Roman" w:eastAsia="Times New Roman" w:hAnsi="Times New Roman" w:cs="Times New Roman"/>
+          <w:sz w:val="24"/>
+          <w:szCs w:val="24"/>
+        </w:rPr>
+        <w:br/>
+      </w:r>
+      <w:r>
+        <w:rPr>
+          <w:rFonts w:ascii="Arial" w:eastAsia="Times New Roman" w:hAnsi="Arial" w:cs="Arial"/>
+          <w:color w:val="000000"/>
+        </w:rPr>
+        <w:t xml:space="preserve">Test Points – 16/29 test points (based on number of assertions and weighted based on our judgement of relative test importance). Graphics testing is not able to be done in the way that we thought it would, so we will need to continue to look into how to properly test them, </w:t>
+      </w:r>
+      <w:r>
+        <w:rPr>
+          <w:rFonts w:ascii="Times New Roman" w:eastAsia="Times New Roman" w:hAnsi="Times New Roman" w:cs="Times New Roman"/>
+          <w:sz w:val="24"/>
+          <w:szCs w:val="24"/>
+        </w:rPr>
+        <w:br/>
+      </w:r>
+      <w:r>
+        <w:rPr>
+          <w:rFonts w:ascii="Arial" w:eastAsia="Times New Roman" w:hAnsi="Arial" w:cs="Arial"/>
+          <w:color w:val="000000"/>
+        </w:rPr>
+        <w:t xml:space="preserve">Functionality added – Enemies move towards castle and can damage &amp; destroy castle, and do not move onto spaces occupied by towers. </w:t>
+      </w:r>
+      <w:r>
+        <w:rPr>
+          <w:rFonts w:ascii="Times New Roman" w:eastAsia="Times New Roman" w:hAnsi="Times New Roman" w:cs="Times New Roman"/>
+          <w:sz w:val="24"/>
+          <w:szCs w:val="24"/>
+        </w:rPr>
+        <w:br/>
+      </w:r>
+      <w:r>
+        <w:rPr>
+          <w:rFonts w:ascii="Arial" w:eastAsia="Times New Roman" w:hAnsi="Arial" w:cs="Arial"/>
+          <w:color w:val="000000"/>
+        </w:rPr>
+        <w:t>Documentation – 100% of methods have a comment associated with the method or its region</w:t>
+      </w:r>
+      <w:r>
+        <w:rPr>
+          <w:rFonts w:ascii="Times New Roman" w:eastAsia="Times New Roman" w:hAnsi="Times New Roman" w:cs="Times New Roman"/>
+          <w:sz w:val="24"/>
+          <w:szCs w:val="24"/>
+        </w:rPr>
+        <w:br/>
+      </w:r>
+      <w:r>
+        <w:rPr>
+          <w:rFonts w:ascii="Arial" w:eastAsia="Times New Roman" w:hAnsi="Arial" w:cs="Arial"/>
+          <w:color w:val="000000"/>
+        </w:rPr>
+        <w:t xml:space="preserve">Lines of code </w:t>
       </w:r>
       <w:proofErr w:type="gramStart"/>
       <w:r>
-        <w:t>enemies,</w:t>
+        <w:rPr>
+          <w:rFonts w:ascii="Arial" w:eastAsia="Times New Roman" w:hAnsi="Arial" w:cs="Arial"/>
+          <w:color w:val="000000"/>
+        </w:rPr>
+        <w:t>–  449</w:t>
       </w:r>
       <w:proofErr w:type="gramEnd"/>
       <w:r>
-        <w:t xml:space="preserve"> towers can be bought and sold. 3 total</w:t>
-      </w:r>
-    </w:p>
-    <w:p>
-      <w:pPr>
-        <w:tabs>
-          <w:tab w:val="left" w:pos="1927"/>
-        </w:tabs>
-      </w:pPr>
-      <w:r>
-        <w:t>Documentation</w:t>
-      </w:r>
-      <w:r>
-        <w:t xml:space="preserve"> – 100% of methods have a comment associated with the method or its region</w:t>
-      </w:r>
-    </w:p>
-    <w:p>
-      <w:pPr>
-        <w:tabs>
-          <w:tab w:val="left" w:pos="1927"/>
-        </w:tabs>
-      </w:pPr>
-      <w:r>
-        <w:t>Lines of code</w:t>
-      </w:r>
-      <w:r>
-        <w:t xml:space="preserve"> </w:t>
-      </w:r>
-      <w:r>
-        <w:t>–</w:t>
-      </w:r>
-      <w:r>
-        <w:t xml:space="preserve"> </w:t>
-      </w:r>
-      <w:r>
-        <w:t xml:space="preserve">193 lines of code, not including lines that are only </w:t>
-      </w:r>
-      <w:proofErr w:type="gramStart"/>
-      <w:r>
-        <w:t>{ or</w:t>
-      </w:r>
-      <w:proofErr w:type="gramEnd"/>
-      <w:r>
-        <w:t xml:space="preserve"> }, or declarations at the beginning of a class</w:t>
-      </w:r>
-    </w:p>
-    <w:p>
-      <w:pPr>
-        <w:tabs>
-          <w:tab w:val="left" w:pos="1927"/>
-        </w:tabs>
-      </w:pPr>
-      <w:r>
-        <w:t>Number of Bugs - 0</w:t>
-      </w:r>
-    </w:p>
-    <w:p>
-      <w:pPr>
-        <w:tabs>
-          <w:tab w:val="left" w:pos="1927"/>
-        </w:tabs>
-      </w:pPr>
+        <w:rPr>
+          <w:rFonts w:ascii="Arial" w:eastAsia="Times New Roman" w:hAnsi="Arial" w:cs="Arial"/>
+          <w:color w:val="000000"/>
+        </w:rPr>
+        <w:t xml:space="preserve"> lines of code, as calculated automatically by the built-in Visual Studio metrics tracker. The numbers from the previous week were fairly close to the numbers we calculated by hand, so we figured this was a somewhat reliable resource.</w:t>
+      </w:r>
+      <w:r>
+        <w:rPr>
+          <w:rFonts w:ascii="Times New Roman" w:eastAsia="Times New Roman" w:hAnsi="Times New Roman" w:cs="Times New Roman"/>
+          <w:sz w:val="24"/>
+          <w:szCs w:val="24"/>
+        </w:rPr>
+        <w:br/>
+      </w:r>
+      <w:r>
+        <w:rPr>
+          <w:rFonts w:ascii="Arial" w:eastAsia="Times New Roman" w:hAnsi="Arial" w:cs="Arial"/>
+          <w:color w:val="000000"/>
+        </w:rPr>
+        <w:t>Number of Bugs – 0</w:t>
+      </w:r>
+      <w:r>
+        <w:rPr>
+          <w:rFonts w:ascii="Times New Roman" w:eastAsia="Times New Roman" w:hAnsi="Times New Roman" w:cs="Times New Roman"/>
+          <w:sz w:val="24"/>
+          <w:szCs w:val="24"/>
+        </w:rPr>
+        <w:br/>
+      </w:r>
+      <w:r>
+        <w:rPr>
+          <w:rFonts w:ascii="Times New Roman" w:eastAsia="Times New Roman" w:hAnsi="Times New Roman" w:cs="Times New Roman"/>
+          <w:sz w:val="24"/>
+          <w:szCs w:val="24"/>
+        </w:rPr>
+        <w:br/>
+      </w:r>
     </w:p>
     <w:sectPr>
       <w:pgSz w:w="12240" w:h="15840"/>
@@ -459,6 +635,22 @@
     <w:semiHidden/>
     <w:unhideWhenUsed/>
   </w:style>
+  <w:style w:type="paragraph" w:styleId="NormalWeb">
+    <w:name w:val="Normal (Web)"/>
+    <w:basedOn w:val="Normal"/>
+    <w:uiPriority w:val="99"/>
+    <w:semiHidden/>
+    <w:unhideWhenUsed/>
+    <w:rsid w:val="00E61577"/>
+    <w:pPr>
+      <w:spacing w:before="100" w:beforeAutospacing="1" w:after="100" w:afterAutospacing="1" w:line="240" w:lineRule="auto"/>
+    </w:pPr>
+    <w:rPr>
+      <w:rFonts w:ascii="Times New Roman" w:eastAsia="Times New Roman" w:hAnsi="Times New Roman" w:cs="Times New Roman"/>
+      <w:sz w:val="24"/>
+      <w:szCs w:val="24"/>
+    </w:rPr>
+  </w:style>
 </w:styles>
 </file>
 

</xml_diff>

<commit_message>
BED TIME!!!!!! (or McDonalds, thats cool too
</commit_message>
<xml_diff>
--- a/SQA_Tower_Defense/Documents/Metrics.docx
+++ b/SQA_Tower_Defense/Documents/Metrics.docx
@@ -87,6 +87,12 @@
       </w:r>
     </w:p>
     <w:p>
+      <w:pPr>
+        <w:rPr>
+          <w:rFonts w:ascii="Arial" w:eastAsia="Times New Roman" w:hAnsi="Arial" w:cs="Arial"/>
+          <w:color w:val="000000"/>
+        </w:rPr>
+      </w:pPr>
       <w:r>
         <w:rPr>
           <w:rFonts w:ascii="Arial" w:eastAsia="Times New Roman" w:hAnsi="Arial" w:cs="Arial"/>
@@ -171,6 +177,13 @@
       </w:r>
       <w:r>
         <w:rPr>
+          <w:rFonts w:ascii="Arial" w:eastAsia="Times New Roman" w:hAnsi="Arial" w:cs="Arial"/>
+          <w:color w:val="000000"/>
+        </w:rPr>
+        <w:t xml:space="preserve">, based on the number of assertions. </w:t>
+      </w:r>
+      <w:r>
+        <w:rPr>
           <w:rFonts w:ascii="Times New Roman" w:eastAsia="Times New Roman" w:hAnsi="Times New Roman" w:cs="Times New Roman"/>
           <w:sz w:val="24"/>
           <w:szCs w:val="24"/>
@@ -341,7 +354,23 @@
           <w:rFonts w:ascii="Arial" w:eastAsia="Times New Roman" w:hAnsi="Arial" w:cs="Arial"/>
           <w:color w:val="000000"/>
         </w:rPr>
-        <w:t xml:space="preserve">Test Points – 16/29 test points (based on number of assertions and weighted based on our judgement of relative test importance). Graphics testing is not able to be done in the way that we thought it would, so we will need to continue to look into how to properly test them, </w:t>
+        <w:t xml:space="preserve">Test Points – 16/29 test points (based on number of assertions and weighted based on our </w:t>
+      </w:r>
+      <w:proofErr w:type="spellStart"/>
+      <w:r>
+        <w:rPr>
+          <w:rFonts w:ascii="Arial" w:eastAsia="Times New Roman" w:hAnsi="Arial" w:cs="Arial"/>
+          <w:color w:val="000000"/>
+        </w:rPr>
+        <w:t>judgement</w:t>
+      </w:r>
+      <w:proofErr w:type="spellEnd"/>
+      <w:r>
+        <w:rPr>
+          <w:rFonts w:ascii="Arial" w:eastAsia="Times New Roman" w:hAnsi="Arial" w:cs="Arial"/>
+          <w:color w:val="000000"/>
+        </w:rPr>
+        <w:t xml:space="preserve"> of relative test importance). Graphics testing is not able to be done in the way that we thought it would, so we will need to continue to look into how to properly test them, </w:t>
       </w:r>
       <w:r>
         <w:rPr>
@@ -419,13 +448,292 @@
         </w:rPr>
         <w:t>Number of Bugs – 0</w:t>
       </w:r>
-      <w:r>
-        <w:rPr>
-          <w:rFonts w:ascii="Times New Roman" w:eastAsia="Times New Roman" w:hAnsi="Times New Roman" w:cs="Times New Roman"/>
-          <w:sz w:val="24"/>
-          <w:szCs w:val="24"/>
-        </w:rPr>
-        <w:br/>
+    </w:p>
+    <w:p>
+      <w:pPr>
+        <w:rPr>
+          <w:rFonts w:ascii="Arial" w:eastAsia="Times New Roman" w:hAnsi="Arial" w:cs="Arial"/>
+          <w:color w:val="000000"/>
+        </w:rPr>
+      </w:pPr>
+    </w:p>
+    <w:p>
+      <w:pPr>
+        <w:rPr>
+          <w:rFonts w:ascii="Arial" w:eastAsia="Times New Roman" w:hAnsi="Arial" w:cs="Arial"/>
+          <w:color w:val="000000"/>
+        </w:rPr>
+      </w:pPr>
+      <w:r>
+        <w:rPr>
+          <w:rFonts w:ascii="Arial" w:eastAsia="Times New Roman" w:hAnsi="Arial" w:cs="Arial"/>
+          <w:color w:val="000000"/>
+        </w:rPr>
+        <w:br/>
+      </w:r>
+      <w:r>
+        <w:rPr>
+          <w:rFonts w:ascii="Arial" w:eastAsia="Times New Roman" w:hAnsi="Arial" w:cs="Arial"/>
+          <w:color w:val="000000"/>
+        </w:rPr>
+        <w:br/>
+      </w:r>
+      <w:r>
+        <w:rPr>
+          <w:rFonts w:ascii="Arial" w:eastAsia="Times New Roman" w:hAnsi="Arial" w:cs="Arial"/>
+          <w:color w:val="000000"/>
+        </w:rPr>
+        <w:br/>
+      </w:r>
+    </w:p>
+    <w:p>
+      <w:pPr>
+        <w:rPr>
+          <w:rFonts w:ascii="Arial" w:eastAsia="Times New Roman" w:hAnsi="Arial" w:cs="Arial"/>
+          <w:color w:val="000000"/>
+        </w:rPr>
+      </w:pPr>
+      <w:r>
+        <w:rPr>
+          <w:rFonts w:ascii="Arial" w:eastAsia="Times New Roman" w:hAnsi="Arial" w:cs="Arial"/>
+          <w:color w:val="000000"/>
+        </w:rPr>
+        <w:lastRenderedPageBreak/>
+        <w:t>Week of presentation</w:t>
+      </w:r>
+    </w:p>
+    <w:p>
+      <w:pPr>
+        <w:rPr>
+          <w:rFonts w:ascii="Arial" w:eastAsia="Times New Roman" w:hAnsi="Arial" w:cs="Arial"/>
+          <w:color w:val="000000"/>
+        </w:rPr>
+      </w:pPr>
+    </w:p>
+    <w:p>
+      <w:pPr>
+        <w:rPr>
+          <w:rFonts w:ascii="Arial" w:eastAsia="Times New Roman" w:hAnsi="Arial" w:cs="Arial"/>
+          <w:color w:val="000000"/>
+        </w:rPr>
+      </w:pPr>
+      <w:r>
+        <w:rPr>
+          <w:rFonts w:ascii="Arial" w:eastAsia="Times New Roman" w:hAnsi="Arial" w:cs="Arial"/>
+          <w:color w:val="000000"/>
+        </w:rPr>
+        <w:t>Reliability – An additional 30 crashes occurred bringing the total up to 70</w:t>
+      </w:r>
+    </w:p>
+    <w:p>
+      <w:pPr>
+        <w:rPr>
+          <w:rFonts w:ascii="Arial" w:eastAsia="Times New Roman" w:hAnsi="Arial" w:cs="Arial"/>
+          <w:color w:val="000000"/>
+        </w:rPr>
+      </w:pPr>
+      <w:proofErr w:type="gramStart"/>
+      <w:r>
+        <w:rPr>
+          <w:rFonts w:ascii="Arial" w:eastAsia="Times New Roman" w:hAnsi="Arial" w:cs="Arial"/>
+          <w:color w:val="000000"/>
+        </w:rPr>
+        <w:t xml:space="preserve">Test Points </w:t>
+      </w:r>
+      <w:r>
+        <w:rPr>
+          <w:rFonts w:ascii="Arial" w:eastAsia="Times New Roman" w:hAnsi="Arial" w:cs="Arial"/>
+          <w:color w:val="000000"/>
+        </w:rPr>
+        <w:t>–</w:t>
+      </w:r>
+      <w:r>
+        <w:rPr>
+          <w:rFonts w:ascii="Arial" w:eastAsia="Times New Roman" w:hAnsi="Arial" w:cs="Arial"/>
+          <w:color w:val="000000"/>
+        </w:rPr>
+        <w:t xml:space="preserve"> </w:t>
+      </w:r>
+      <w:r>
+        <w:rPr>
+          <w:rFonts w:ascii="Arial" w:eastAsia="Times New Roman" w:hAnsi="Arial" w:cs="Arial"/>
+          <w:color w:val="000000"/>
+        </w:rPr>
+        <w:t>25/25, based on the number of assertions.</w:t>
+      </w:r>
+      <w:proofErr w:type="gramEnd"/>
+      <w:r>
+        <w:rPr>
+          <w:rFonts w:ascii="Arial" w:eastAsia="Times New Roman" w:hAnsi="Arial" w:cs="Arial"/>
+          <w:color w:val="000000"/>
+        </w:rPr>
+        <w:t xml:space="preserve"> Additional tests we conducted by hand on the GUI that began this week, and the automated test cases we abandoned. Additional test cases we dropped based on needs of the GUI and the rewind feature. </w:t>
+      </w:r>
+    </w:p>
+    <w:p>
+      <w:pPr>
+        <w:rPr>
+          <w:rFonts w:ascii="Arial" w:eastAsia="Times New Roman" w:hAnsi="Arial" w:cs="Arial"/>
+          <w:color w:val="000000"/>
+        </w:rPr>
+      </w:pPr>
+      <w:r>
+        <w:rPr>
+          <w:rFonts w:ascii="Arial" w:eastAsia="Times New Roman" w:hAnsi="Arial" w:cs="Arial"/>
+          <w:color w:val="000000"/>
+        </w:rPr>
+        <w:t>Functionality added – Enemies moving on a path to the castle, different types of towers, difficulty settings, full internationalization, GUI</w:t>
+      </w:r>
+    </w:p>
+    <w:p>
+      <w:pPr>
+        <w:rPr>
+          <w:rFonts w:ascii="Arial" w:eastAsia="Times New Roman" w:hAnsi="Arial" w:cs="Arial"/>
+          <w:color w:val="000000"/>
+        </w:rPr>
+      </w:pPr>
+      <w:r>
+        <w:rPr>
+          <w:rFonts w:ascii="Arial" w:eastAsia="Times New Roman" w:hAnsi="Arial" w:cs="Arial"/>
+          <w:color w:val="000000"/>
+        </w:rPr>
+        <w:t>Documentation</w:t>
+      </w:r>
+      <w:r>
+        <w:rPr>
+          <w:rFonts w:ascii="Arial" w:eastAsia="Times New Roman" w:hAnsi="Arial" w:cs="Arial"/>
+          <w:color w:val="000000"/>
+        </w:rPr>
+        <w:t xml:space="preserve"> 100% of the methods </w:t>
+      </w:r>
+      <w:proofErr w:type="gramStart"/>
+      <w:r>
+        <w:rPr>
+          <w:rFonts w:ascii="Arial" w:eastAsia="Times New Roman" w:hAnsi="Arial" w:cs="Arial"/>
+          <w:color w:val="000000"/>
+        </w:rPr>
+        <w:t>have</w:t>
+      </w:r>
+      <w:proofErr w:type="gramEnd"/>
+      <w:r>
+        <w:rPr>
+          <w:rFonts w:ascii="Arial" w:eastAsia="Times New Roman" w:hAnsi="Arial" w:cs="Arial"/>
+          <w:color w:val="000000"/>
+        </w:rPr>
+        <w:t xml:space="preserve"> comments</w:t>
+      </w:r>
+    </w:p>
+    <w:p>
+      <w:pPr>
+        <w:rPr>
+          <w:rFonts w:ascii="Arial" w:eastAsia="Times New Roman" w:hAnsi="Arial" w:cs="Arial"/>
+          <w:color w:val="000000"/>
+        </w:rPr>
+      </w:pPr>
+      <w:r>
+        <w:rPr>
+          <w:rFonts w:ascii="Arial" w:eastAsia="Times New Roman" w:hAnsi="Arial" w:cs="Arial"/>
+          <w:color w:val="000000"/>
+        </w:rPr>
+        <w:t>Lines of code</w:t>
+      </w:r>
+      <w:r>
+        <w:rPr>
+          <w:rFonts w:ascii="Arial" w:eastAsia="Times New Roman" w:hAnsi="Arial" w:cs="Arial"/>
+          <w:color w:val="000000"/>
+        </w:rPr>
+        <w:t xml:space="preserve"> – 800 lines</w:t>
+      </w:r>
+      <w:r>
+        <w:rPr>
+          <w:rFonts w:ascii="Arial" w:eastAsia="Times New Roman" w:hAnsi="Arial" w:cs="Arial"/>
+          <w:color w:val="000000"/>
+        </w:rPr>
+        <w:t>, with 563 lines of test cases, as defined by  Visual Studios</w:t>
+      </w:r>
+    </w:p>
+    <w:p>
+      <w:pPr>
+        <w:rPr>
+          <w:rFonts w:ascii="Arial" w:eastAsia="Times New Roman" w:hAnsi="Arial" w:cs="Arial"/>
+          <w:color w:val="000000"/>
+        </w:rPr>
+      </w:pPr>
+      <w:proofErr w:type="gramStart"/>
+      <w:r>
+        <w:rPr>
+          <w:rFonts w:ascii="Arial" w:eastAsia="Times New Roman" w:hAnsi="Arial" w:cs="Arial"/>
+          <w:color w:val="000000"/>
+        </w:rPr>
+        <w:t>Number of Bugs – 2.</w:t>
+      </w:r>
+      <w:proofErr w:type="gramEnd"/>
+      <w:r>
+        <w:rPr>
+          <w:rFonts w:ascii="Arial" w:eastAsia="Times New Roman" w:hAnsi="Arial" w:cs="Arial"/>
+          <w:color w:val="000000"/>
+        </w:rPr>
+        <w:t xml:space="preserve"> 1) Enemy movement becomes broken if trapped. Fixed by making a path</w:t>
+      </w:r>
+    </w:p>
+    <w:p>
+      <w:pPr>
+        <w:rPr>
+          <w:rFonts w:ascii="Arial" w:eastAsia="Times New Roman" w:hAnsi="Arial" w:cs="Arial"/>
+          <w:color w:val="000000"/>
+        </w:rPr>
+      </w:pPr>
+      <w:r>
+        <w:rPr>
+          <w:rFonts w:ascii="Arial" w:eastAsia="Times New Roman" w:hAnsi="Arial" w:cs="Arial"/>
+          <w:color w:val="000000"/>
+        </w:rPr>
+        <w:tab/>
+      </w:r>
+      <w:r>
+        <w:rPr>
+          <w:rFonts w:ascii="Arial" w:eastAsia="Times New Roman" w:hAnsi="Arial" w:cs="Arial"/>
+          <w:color w:val="000000"/>
+        </w:rPr>
+        <w:tab/>
+      </w:r>
+      <w:r>
+        <w:rPr>
+          <w:rFonts w:ascii="Arial" w:eastAsia="Times New Roman" w:hAnsi="Arial" w:cs="Arial"/>
+          <w:color w:val="000000"/>
+        </w:rPr>
+        <w:tab/>
+        <w:t>2) Rewinding messes up the wave.</w:t>
+      </w:r>
+      <w:r>
+        <w:rPr>
+          <w:rFonts w:ascii="Arial" w:eastAsia="Times New Roman" w:hAnsi="Arial" w:cs="Arial"/>
+          <w:color w:val="000000"/>
+        </w:rPr>
+        <w:t xml:space="preserve"> Fixed by added the wave to the </w:t>
+      </w:r>
+      <w:r>
+        <w:rPr>
+          <w:rFonts w:ascii="Arial" w:eastAsia="Times New Roman" w:hAnsi="Arial" w:cs="Arial"/>
+          <w:color w:val="000000"/>
+        </w:rPr>
+        <w:t xml:space="preserve">rewind </w:t>
+      </w:r>
+      <w:proofErr w:type="spellStart"/>
+      <w:r>
+        <w:rPr>
+          <w:rFonts w:ascii="Arial" w:eastAsia="Times New Roman" w:hAnsi="Arial" w:cs="Arial"/>
+          <w:color w:val="000000"/>
+        </w:rPr>
+        <w:t>struct</w:t>
+      </w:r>
+      <w:proofErr w:type="spellEnd"/>
+      <w:r>
+        <w:rPr>
+          <w:rFonts w:ascii="Arial" w:eastAsia="Times New Roman" w:hAnsi="Arial" w:cs="Arial"/>
+          <w:color w:val="000000"/>
+        </w:rPr>
+        <w:t xml:space="preserve"> </w:t>
       </w:r>
       <w:r>
         <w:rPr>

</xml_diff>